<commit_message>
coisas adicionados ao relatório
</commit_message>
<xml_diff>
--- a/Relatório.docx
+++ b/Relatório.docx
@@ -117,7 +117,7 @@
           <w:b/>
           <w:bCs/>
           <w:noProof/>
-          <w:lang w:val="en-US" w:eastAsia="en-US"/>
+          <w:lang w:eastAsia="en-US"/>
         </w:rPr>
       </w:pPr>
     </w:p>
@@ -128,7 +128,7 @@
           <w:b/>
           <w:bCs/>
           <w:noProof/>
-          <w:lang w:val="en-US" w:eastAsia="en-US"/>
+          <w:lang w:eastAsia="en-US"/>
         </w:rPr>
       </w:pPr>
     </w:p>
@@ -139,7 +139,7 @@
           <w:b/>
           <w:bCs/>
           <w:noProof/>
-          <w:lang w:val="en-US" w:eastAsia="en-US"/>
+          <w:lang w:eastAsia="en-US"/>
         </w:rPr>
       </w:pPr>
       <w:r>
@@ -147,7 +147,7 @@
           <w:b/>
           <w:bCs/>
           <w:noProof/>
-          <w:lang w:val="en-US" w:eastAsia="en-US"/>
+          <w:lang w:eastAsia="en-US"/>
         </w:rPr>
         <w:t>IMAGEM?</w:t>
       </w:r>
@@ -159,7 +159,7 @@
           <w:b/>
           <w:bCs/>
           <w:noProof/>
-          <w:lang w:val="en-US" w:eastAsia="en-US"/>
+          <w:lang w:eastAsia="en-US"/>
         </w:rPr>
       </w:pPr>
     </w:p>
@@ -170,7 +170,7 @@
           <w:b/>
           <w:bCs/>
           <w:noProof/>
-          <w:lang w:val="en-US" w:eastAsia="en-US"/>
+          <w:lang w:eastAsia="en-US"/>
         </w:rPr>
       </w:pPr>
     </w:p>
@@ -192,7 +192,6 @@
           <w:sz w:val="40"/>
         </w:rPr>
       </w:pPr>
-      <w:proofErr w:type="spellStart"/>
       <w:r>
         <w:rPr>
           <w:b/>
@@ -201,7 +200,6 @@
         </w:rPr>
         <w:t>PokeFight</w:t>
       </w:r>
-      <w:proofErr w:type="spellEnd"/>
     </w:p>
     <w:p>
       <w:pPr>
@@ -329,13 +327,8 @@
       <w:r>
         <w:t xml:space="preserve"> de </w:t>
       </w:r>
-      <w:proofErr w:type="gramStart"/>
-      <w:r>
-        <w:t>Junho</w:t>
-      </w:r>
-      <w:proofErr w:type="gramEnd"/>
-      <w:r>
-        <w:t xml:space="preserve"> de 2015</w:t>
+      <w:r>
+        <w:t>Junho de 2015</w:t>
       </w:r>
       <w:r>
         <w:br w:type="page"/>
@@ -475,47 +468,7 @@
           <w:szCs w:val="22"/>
           <w:lang w:val="pt-PT"/>
         </w:rPr>
-        <w:t xml:space="preserve">4. </w:t>
-      </w:r>
-      <w:proofErr w:type="spellStart"/>
-      <w:r>
-        <w:rPr>
-          <w:rFonts w:asciiTheme="minorHAnsi" w:hAnsiTheme="minorHAnsi"/>
-          <w:sz w:val="22"/>
-          <w:szCs w:val="22"/>
-          <w:lang w:val="pt-PT"/>
-        </w:rPr>
-        <w:t>Relevant</w:t>
-      </w:r>
-      <w:proofErr w:type="spellEnd"/>
-      <w:r>
-        <w:rPr>
-          <w:rFonts w:asciiTheme="minorHAnsi" w:hAnsiTheme="minorHAnsi"/>
-          <w:sz w:val="22"/>
-          <w:szCs w:val="22"/>
-          <w:lang w:val="pt-PT"/>
-        </w:rPr>
-        <w:t xml:space="preserve"> </w:t>
-      </w:r>
-      <w:proofErr w:type="spellStart"/>
-      <w:r>
-        <w:rPr>
-          <w:rFonts w:asciiTheme="minorHAnsi" w:hAnsiTheme="minorHAnsi"/>
-          <w:sz w:val="22"/>
-          <w:szCs w:val="22"/>
-          <w:lang w:val="pt-PT"/>
-        </w:rPr>
-        <w:t>Issues</w:t>
-      </w:r>
-      <w:proofErr w:type="spellEnd"/>
-      <w:r>
-        <w:rPr>
-          <w:rFonts w:asciiTheme="minorHAnsi" w:hAnsiTheme="minorHAnsi"/>
-          <w:sz w:val="22"/>
-          <w:szCs w:val="22"/>
-          <w:lang w:val="pt-PT"/>
-        </w:rPr>
-        <w:t xml:space="preserve"> - &gt; para ter mais de 16</w:t>
+        <w:t>4. Relevant Issues - &gt; para ter mais de 16</w:t>
       </w:r>
     </w:p>
     <w:p>
@@ -598,39 +551,14 @@
           <w:sz w:val="24"/>
           <w:szCs w:val="24"/>
         </w:rPr>
-        <w:t xml:space="preserve">alha cada um terá seis </w:t>
-      </w:r>
-      <w:proofErr w:type="spellStart"/>
-      <w:r>
-        <w:rPr>
-          <w:sz w:val="24"/>
-          <w:szCs w:val="24"/>
-        </w:rPr>
-        <w:t>pokémons</w:t>
-      </w:r>
-      <w:proofErr w:type="spellEnd"/>
-      <w:r>
-        <w:rPr>
-          <w:sz w:val="24"/>
-          <w:szCs w:val="24"/>
-        </w:rPr>
-        <w:t xml:space="preserve">, em que pode alternar entre os mesmos durante a batalha. Cada </w:t>
-      </w:r>
-      <w:proofErr w:type="spellStart"/>
-      <w:r>
-        <w:rPr>
-          <w:sz w:val="24"/>
-          <w:szCs w:val="24"/>
-        </w:rPr>
-        <w:t>pokémon</w:t>
-      </w:r>
-      <w:proofErr w:type="spellEnd"/>
-      <w:r>
-        <w:rPr>
-          <w:sz w:val="24"/>
-          <w:szCs w:val="24"/>
-        </w:rPr>
-        <w:t xml:space="preserve"> tem quatro possibilidades de ataque, em que o jogador pode escolher um dos ataques disponíveis para atacar o adversário. </w:t>
+        <w:t>alha cada um terá seis pokémons</w:t>
+      </w:r>
+      <w:r>
+        <w:rPr>
+          <w:sz w:val="24"/>
+          <w:szCs w:val="24"/>
+        </w:rPr>
+        <w:t xml:space="preserve">, em que pode alternar entre os mesmos durante a batalha. Cada pokémon tem quatro possibilidades de ataque, em que o jogador pode escolher um dos ataques disponíveis para atacar o adversário. </w:t>
       </w:r>
     </w:p>
     <w:p>
@@ -779,7 +707,7 @@
             <v:path o:extrusionok="f" gradientshapeok="t" o:connecttype="rect"/>
             <o:lock v:ext="edit" aspectratio="t"/>
           </v:shapetype>
-          <v:shape id="_x0000_i1069" type="#_x0000_t75" style="width:250.8pt;height:178.8pt">
+          <v:shape id="_x0000_i1025" type="#_x0000_t75" style="width:250.8pt;height:178.8pt">
             <v:imagedata r:id="rId9" o:title="UI battle"/>
           </v:shape>
         </w:pict>
@@ -898,23 +826,7 @@
           <w:sz w:val="24"/>
           <w:szCs w:val="24"/>
         </w:rPr>
-        <w:t>rarias/</w:t>
-      </w:r>
-      <w:proofErr w:type="spellStart"/>
-      <w:r>
-        <w:rPr>
-          <w:sz w:val="24"/>
-          <w:szCs w:val="24"/>
-        </w:rPr>
-        <w:t>frameworks</w:t>
-      </w:r>
-      <w:proofErr w:type="spellEnd"/>
-      <w:r>
-        <w:rPr>
-          <w:sz w:val="24"/>
-          <w:szCs w:val="24"/>
-        </w:rPr>
-        <w:t xml:space="preserve"> usadas e a razão por que o fizemos. Para finalizar tiramos conclusões acerca do trabalho feito.</w:t>
+        <w:t>rarias/frameworks usadas e a razão por que o fizemos. Para finalizar tiramos conclusões acerca do trabalho feito.</w:t>
       </w:r>
     </w:p>
     <w:p>
@@ -1097,7 +1009,7 @@
           <w:rFonts w:eastAsia="Times New Roman" w:cs="Courier New"/>
           <w:sz w:val="24"/>
           <w:szCs w:val="24"/>
-          <w:lang w:eastAsia="en-US"/>
+          <w:lang w:val="en-US" w:eastAsia="en-US"/>
         </w:rPr>
       </w:pPr>
       <w:r>
@@ -1105,7 +1017,7 @@
           <w:rFonts w:eastAsia="Times New Roman" w:cs="Courier New"/>
           <w:sz w:val="24"/>
           <w:szCs w:val="24"/>
-          <w:lang w:eastAsia="en-US"/>
+          <w:lang w:val="en-US" w:eastAsia="en-US"/>
         </w:rPr>
         <w:t>Souto disse:</w:t>
       </w:r>
@@ -1135,7 +1047,7 @@
           <w:rFonts w:eastAsia="Times New Roman" w:cs="Courier New"/>
           <w:sz w:val="24"/>
           <w:szCs w:val="24"/>
-          <w:lang w:eastAsia="en-US"/>
+          <w:lang w:val="en-US" w:eastAsia="en-US"/>
         </w:rPr>
       </w:pPr>
     </w:p>
@@ -1241,27 +1153,7 @@
           <w:szCs w:val="20"/>
           <w:lang w:val="en-US" w:eastAsia="en-US"/>
         </w:rPr>
-        <w:t xml:space="preserve">In this section, you should also describe the communication between these components. </w:t>
-      </w:r>
-      <w:proofErr w:type="gramStart"/>
-      <w:r>
-        <w:rPr>
-          <w:rFonts w:ascii="Courier New" w:eastAsia="Times New Roman" w:hAnsi="Courier New" w:cs="Courier New"/>
-          <w:sz w:val="20"/>
-          <w:szCs w:val="20"/>
-          <w:lang w:val="en-US" w:eastAsia="en-US"/>
-        </w:rPr>
-        <w:t>Your  description</w:t>
-      </w:r>
-      <w:proofErr w:type="gramEnd"/>
-      <w:r>
-        <w:rPr>
-          <w:rFonts w:ascii="Courier New" w:eastAsia="Times New Roman" w:hAnsi="Courier New" w:cs="Courier New"/>
-          <w:sz w:val="20"/>
-          <w:szCs w:val="20"/>
-          <w:lang w:val="en-US" w:eastAsia="en-US"/>
-        </w:rPr>
-        <w:t xml:space="preserve"> should include the protocols you use for the communication between the main components in your application.</w:t>
+        <w:t>In this section, you should also describe the communication between these components. Your  description should include the protocols you use for the communication between the main components in your application.</w:t>
       </w:r>
     </w:p>
     <w:p>
@@ -1349,15 +1241,7 @@
           <w:sz w:val="24"/>
           <w:szCs w:val="24"/>
         </w:rPr>
-        <w:t xml:space="preserve">Usamos a </w:t>
-      </w:r>
-      <w:proofErr w:type="spellStart"/>
-      <w:r>
-        <w:rPr>
-          <w:sz w:val="24"/>
-          <w:szCs w:val="24"/>
-        </w:rPr>
-        <w:t>Pok</w:t>
+        <w:t>Usamos a Pok</w:t>
       </w:r>
       <w:r>
         <w:rPr>
@@ -1371,31 +1255,7 @@
           <w:sz w:val="24"/>
           <w:szCs w:val="24"/>
         </w:rPr>
-        <w:t>API</w:t>
-      </w:r>
-      <w:proofErr w:type="spellEnd"/>
-      <w:r>
-        <w:rPr>
-          <w:sz w:val="24"/>
-          <w:szCs w:val="24"/>
-        </w:rPr>
-        <w:t xml:space="preserve"> para aceder aos dados de cada um dos </w:t>
-      </w:r>
-      <w:proofErr w:type="spellStart"/>
-      <w:r>
-        <w:rPr>
-          <w:sz w:val="24"/>
-          <w:szCs w:val="24"/>
-        </w:rPr>
-        <w:t>pokémons</w:t>
-      </w:r>
-      <w:proofErr w:type="spellEnd"/>
-      <w:r>
-        <w:rPr>
-          <w:sz w:val="24"/>
-          <w:szCs w:val="24"/>
-        </w:rPr>
-        <w:t>, como nome, imagem, ataques, entre outras características.</w:t>
+        <w:t>API para aceder aos dados de cada um dos pokémons, como nome, imagem, ataques, entre outras características.</w:t>
       </w:r>
     </w:p>
     <w:p>
@@ -1426,23 +1286,7 @@
           <w:sz w:val="24"/>
           <w:szCs w:val="24"/>
         </w:rPr>
-        <w:t xml:space="preserve">amente à interface gráfica, usamos a </w:t>
-      </w:r>
-      <w:proofErr w:type="spellStart"/>
-      <w:r>
-        <w:rPr>
-          <w:sz w:val="24"/>
-          <w:szCs w:val="24"/>
-        </w:rPr>
-        <w:t>libgdx</w:t>
-      </w:r>
-      <w:proofErr w:type="spellEnd"/>
-      <w:r>
-        <w:rPr>
-          <w:sz w:val="24"/>
-          <w:szCs w:val="24"/>
-        </w:rPr>
-        <w:t>, uma biblio</w:t>
+        <w:t>amente à interface gráfica, usamos a libgdx, uma biblio</w:t>
       </w:r>
       <w:r>
         <w:rPr>
@@ -1494,44 +1338,7 @@
           <w:sz w:val="24"/>
           <w:szCs w:val="24"/>
         </w:rPr>
-        <w:t>Descrever</w:t>
-      </w:r>
-      <w:r>
-        <w:rPr>
-          <w:sz w:val="24"/>
-          <w:szCs w:val="24"/>
-        </w:rPr>
-        <w:t xml:space="preserve"> a linguagem usada par</w:t>
-      </w:r>
-      <w:r>
-        <w:rPr>
-          <w:sz w:val="24"/>
-          <w:szCs w:val="24"/>
-        </w:rPr>
-        <w:t>a cada componente e listar as liv</w:t>
-      </w:r>
-      <w:r>
-        <w:rPr>
-          <w:sz w:val="24"/>
-          <w:szCs w:val="24"/>
-        </w:rPr>
-        <w:t>rarias/</w:t>
-      </w:r>
-      <w:proofErr w:type="spellStart"/>
-      <w:r>
-        <w:rPr>
-          <w:sz w:val="24"/>
-          <w:szCs w:val="24"/>
-        </w:rPr>
-        <w:t>frameworks</w:t>
-      </w:r>
-      <w:proofErr w:type="spellEnd"/>
-      <w:r>
-        <w:rPr>
-          <w:sz w:val="24"/>
-          <w:szCs w:val="24"/>
-        </w:rPr>
-        <w:t xml:space="preserve"> usadas e a razão por que o fizemos</w:t>
+        <w:t>Descrever a linguagem usada para cada componente e listar as livrarias/frameworks usadas e a razão por que o fizemos</w:t>
       </w:r>
       <w:r>
         <w:rPr>
@@ -1600,15 +1407,7 @@
           <w:szCs w:val="24"/>
           <w:lang w:val="en-US"/>
         </w:rPr>
-        <w:t>W</w:t>
-      </w:r>
-      <w:r>
-        <w:rPr>
-          <w:sz w:val="24"/>
-          <w:szCs w:val="24"/>
-          <w:lang w:val="en-US"/>
-        </w:rPr>
-        <w:t>ay your application handles concurrency, both at th</w:t>
+        <w:t>Way your application handles concurrency, both at th</w:t>
       </w:r>
       <w:r>
         <w:rPr>
@@ -1746,15 +1545,7 @@
         <w:pStyle w:val="HTMLpr-formatado"/>
       </w:pPr>
       <w:r>
-        <w:t xml:space="preserve">At least, for each component identified in the previous section, you should describe the language you used, and list any third-party libraries/frameworks that you have used. For each third-party </w:t>
-      </w:r>
-      <w:proofErr w:type="spellStart"/>
-      <w:r>
-        <w:t>libary</w:t>
-      </w:r>
-      <w:proofErr w:type="spellEnd"/>
-      <w:r>
-        <w:t>/framework, you should provide one or two paragraphs, explaining its role in your application, and why you have chosen it.</w:t>
+        <w:t>At least, for each component identified in the previous section, you should describe the language you used, and list any third-party libraries/frameworks that you have used. For each third-party libary/framework, you should provide one or two paragraphs, explaining its role in your application, and why you have chosen it.</w:t>
       </w:r>
     </w:p>
     <w:p>
@@ -1780,15 +1571,7 @@
         <w:pStyle w:val="HTMLpr-formatado"/>
       </w:pPr>
       <w:r>
-        <w:t xml:space="preserve">Any </w:t>
-      </w:r>
-      <w:proofErr w:type="spellStart"/>
-      <w:r>
-        <w:t>implementatin</w:t>
-      </w:r>
-      <w:proofErr w:type="spellEnd"/>
-      <w:r>
-        <w:t xml:space="preserve"> issues that you think relevant for SDIS, except for those covered in the next section, and that might improve your grade, should also be discussed in this section, probably in their own subsection.</w:t>
+        <w:t>Any implementatin issues that you think relevant for SDIS, except for those covered in the next section, and that might improve your grade, should also be discussed in this section, probably in their own subsection.</w:t>
       </w:r>
     </w:p>
     <w:p>
@@ -2117,7 +1900,21 @@
           <w:sz w:val="24"/>
           <w:szCs w:val="24"/>
         </w:rPr>
-        <w:t>Com a realização deste projeto conseguimos melhorar os nossos conhecimentos acerca da comunicação cliente</w:t>
+        <w:t>Com a realização deste projeto conseguimos melhorar o</w:t>
+      </w:r>
+      <w:r>
+        <w:rPr>
+          <w:sz w:val="24"/>
+          <w:szCs w:val="24"/>
+        </w:rPr>
+        <w:t>s nossos conhecimentos acerca de</w:t>
+      </w:r>
+      <w:r>
+        <w:rPr>
+          <w:sz w:val="24"/>
+          <w:szCs w:val="24"/>
+        </w:rPr>
+        <w:t xml:space="preserve"> comunicação cliente</w:t>
       </w:r>
       <w:r>
         <w:rPr>
@@ -2138,7 +1935,7 @@
           <w:sz w:val="24"/>
           <w:szCs w:val="24"/>
         </w:rPr>
-        <w:t>.</w:t>
+        <w:t xml:space="preserve"> e de comunicação com API’s. Foi também possível adquirir novos conhecimentos ao nível da biblioteca libgdx.</w:t>
       </w:r>
       <w:bookmarkStart w:id="0" w:name="_GoBack"/>
       <w:bookmarkEnd w:id="0"/>
@@ -2188,14 +1985,7 @@
           <w:bCs/>
           <w:sz w:val="24"/>
         </w:rPr>
-        <w:t xml:space="preserve"> </w:t>
-      </w:r>
-      <w:r>
-        <w:rPr>
-          <w:bCs/>
-          <w:sz w:val="24"/>
-        </w:rPr>
-        <w:t xml:space="preserve">- </w:t>
+        <w:t xml:space="preserve"> - </w:t>
       </w:r>
     </w:p>
     <w:p>
@@ -2234,14 +2024,7 @@
           <w:bCs/>
           <w:sz w:val="24"/>
         </w:rPr>
-        <w:t>João Soares</w:t>
-      </w:r>
-      <w:r>
-        <w:rPr>
-          <w:bCs/>
-          <w:sz w:val="24"/>
-        </w:rPr>
-        <w:t xml:space="preserve"> -</w:t>
+        <w:t>João Soares -</w:t>
       </w:r>
     </w:p>
     <w:p>
@@ -2387,7 +2170,6 @@
           <w:lang w:val="en-US"/>
         </w:rPr>
       </w:pPr>
-      <w:proofErr w:type="spellStart"/>
       <w:r>
         <w:rPr>
           <w:rFonts w:ascii="Aharoni" w:hAnsi="Aharoni" w:cs="Aharoni"/>
@@ -2397,7 +2179,6 @@
         </w:rPr>
         <w:t>Bibliografia</w:t>
       </w:r>
-      <w:proofErr w:type="spellEnd"/>
     </w:p>
     <w:p>
       <w:pPr>
@@ -3310,7 +3091,7 @@
 </file>
 
 <file path=customXml/itemProps1.xml><?xml version="1.0" encoding="utf-8"?>
-<ds:datastoreItem xmlns:ds="http://schemas.openxmlformats.org/officeDocument/2006/customXml" ds:itemID="{A2C9794D-4E97-4878-A601-9BD21E58D81F}">
+<ds:datastoreItem xmlns:ds="http://schemas.openxmlformats.org/officeDocument/2006/customXml" ds:itemID="{1213BB50-97A6-4DD2-AB1B-081C5745CCCF}">
   <ds:schemaRefs>
     <ds:schemaRef ds:uri="http://schemas.openxmlformats.org/officeDocument/2006/bibliography"/>
   </ds:schemaRefs>

</xml_diff>